<commit_message>
docs(TP-72): update fin model
</commit_message>
<xml_diff>
--- a/Предпроектное исследование.docx
+++ b/Предпроектное исследование.docx
@@ -772,7 +772,9 @@
       <w:pPr>
         <w:pStyle w:val="ad"/>
         <w:rPr>
+          <w:rFonts w:cs="Times New Roman"/>
           <w:noProof/>
+          <w:sz w:val="28"/>
         </w:rPr>
       </w:pPr>
       <w:bookmarkStart w:id="6" w:name="_Toc193270561"/>
@@ -781,6 +783,7 @@
       <w:bookmarkStart w:id="9" w:name="_Toc193660956"/>
       <w:bookmarkStart w:id="10" w:name="_Toc193843129"/>
       <w:bookmarkStart w:id="11" w:name="_Toc194087623"/>
+      <w:bookmarkStart w:id="12" w:name="_Toc194141939"/>
       <w:r>
         <w:lastRenderedPageBreak/>
         <w:t>Содержание</w:t>
@@ -791,6 +794,7 @@
       <w:bookmarkEnd w:id="9"/>
       <w:bookmarkEnd w:id="10"/>
       <w:bookmarkEnd w:id="11"/>
+      <w:bookmarkEnd w:id="12"/>
       <w:r>
         <w:rPr>
           <w:rFonts w:cs="Times New Roman"/>
@@ -827,7 +831,7 @@
           <w:lang w:eastAsia="ru-RU"/>
         </w:rPr>
       </w:pPr>
-      <w:hyperlink w:anchor="_Toc194087624" w:history="1">
+      <w:hyperlink w:anchor="_Toc194141940" w:history="1">
         <w:r>
           <w:rPr>
             <w:rStyle w:val="ac"/>
@@ -866,7 +870,7 @@
             <w:sz w:val="28"/>
             <w:szCs w:val="28"/>
           </w:rPr>
-          <w:instrText xml:space="preserve"> PAGEREF _Toc194087624 \h </w:instrText>
+          <w:instrText xml:space="preserve"> PAGEREF _Toc194141940 \h </w:instrText>
         </w:r>
         <w:r>
           <w:rPr>
@@ -924,7 +928,7 @@
           <w:lang w:eastAsia="ru-RU"/>
         </w:rPr>
       </w:pPr>
-      <w:hyperlink w:anchor="_Toc194087625" w:history="1">
+      <w:hyperlink w:anchor="_Toc194141941" w:history="1">
         <w:r>
           <w:rPr>
             <w:rStyle w:val="ac"/>
@@ -983,7 +987,7 @@
             <w:sz w:val="28"/>
             <w:szCs w:val="28"/>
           </w:rPr>
-          <w:instrText xml:space="preserve"> PAGEREF _Toc194087625 \h </w:instrText>
+          <w:instrText xml:space="preserve"> PAGEREF _Toc194141941 \h </w:instrText>
         </w:r>
         <w:r>
           <w:rPr>
@@ -1040,7 +1044,7 @@
           <w:szCs w:val="28"/>
         </w:rPr>
       </w:pPr>
-      <w:hyperlink w:anchor="_Toc194087626" w:history="1">
+      <w:hyperlink w:anchor="_Toc194141942" w:history="1">
         <w:r>
           <w:rPr>
             <w:rStyle w:val="ac"/>
@@ -1098,7 +1102,7 @@
             <w:sz w:val="28"/>
             <w:szCs w:val="28"/>
           </w:rPr>
-          <w:instrText xml:space="preserve"> PAGEREF _Toc194087626 \h </w:instrText>
+          <w:instrText xml:space="preserve"> PAGEREF _Toc194141942 \h </w:instrText>
         </w:r>
         <w:r>
           <w:rPr>
@@ -1155,7 +1159,7 @@
           <w:szCs w:val="28"/>
         </w:rPr>
       </w:pPr>
-      <w:hyperlink w:anchor="_Toc194087627" w:history="1">
+      <w:hyperlink w:anchor="_Toc194141943" w:history="1">
         <w:r>
           <w:rPr>
             <w:rStyle w:val="ac"/>
@@ -1213,7 +1217,7 @@
             <w:sz w:val="28"/>
             <w:szCs w:val="28"/>
           </w:rPr>
-          <w:instrText xml:space="preserve"> PAGEREF _Toc194087627 \h </w:instrText>
+          <w:instrText xml:space="preserve"> PAGEREF _Toc194141943 \h </w:instrText>
         </w:r>
         <w:r>
           <w:rPr>
@@ -1270,7 +1274,7 @@
           <w:szCs w:val="28"/>
         </w:rPr>
       </w:pPr>
-      <w:hyperlink w:anchor="_Toc194087628" w:history="1">
+      <w:hyperlink w:anchor="_Toc194141944" w:history="1">
         <w:r>
           <w:rPr>
             <w:rStyle w:val="ac"/>
@@ -1328,7 +1332,7 @@
             <w:sz w:val="28"/>
             <w:szCs w:val="28"/>
           </w:rPr>
-          <w:instrText xml:space="preserve"> PAGEREF _Toc194087628 \h </w:instrText>
+          <w:instrText xml:space="preserve"> PAGEREF _Toc194141944 \h </w:instrText>
         </w:r>
         <w:r>
           <w:rPr>
@@ -1385,7 +1389,7 @@
           <w:szCs w:val="28"/>
         </w:rPr>
       </w:pPr>
-      <w:hyperlink w:anchor="_Toc194087629" w:history="1">
+      <w:hyperlink w:anchor="_Toc194141945" w:history="1">
         <w:r>
           <w:rPr>
             <w:rStyle w:val="ac"/>
@@ -1443,7 +1447,7 @@
             <w:sz w:val="28"/>
             <w:szCs w:val="28"/>
           </w:rPr>
-          <w:instrText xml:space="preserve"> PAGEREF _Toc194087629 \h </w:instrText>
+          <w:instrText xml:space="preserve"> PAGEREF _Toc194141945 \h </w:instrText>
         </w:r>
         <w:r>
           <w:rPr>
@@ -1500,7 +1504,7 @@
           <w:szCs w:val="28"/>
         </w:rPr>
       </w:pPr>
-      <w:hyperlink w:anchor="_Toc194087630" w:history="1">
+      <w:hyperlink w:anchor="_Toc194141946" w:history="1">
         <w:r>
           <w:rPr>
             <w:rStyle w:val="ac"/>
@@ -1558,7 +1562,7 @@
             <w:sz w:val="28"/>
             <w:szCs w:val="28"/>
           </w:rPr>
-          <w:instrText xml:space="preserve"> PAGEREF _Toc194087630 \h </w:instrText>
+          <w:instrText xml:space="preserve"> PAGEREF _Toc194141946 \h </w:instrText>
         </w:r>
         <w:r>
           <w:rPr>
@@ -1615,7 +1619,7 @@
           <w:szCs w:val="28"/>
         </w:rPr>
       </w:pPr>
-      <w:hyperlink w:anchor="_Toc194087631" w:history="1">
+      <w:hyperlink w:anchor="_Toc194141947" w:history="1">
         <w:r>
           <w:rPr>
             <w:rStyle w:val="ac"/>
@@ -1673,7 +1677,7 @@
             <w:sz w:val="28"/>
             <w:szCs w:val="28"/>
           </w:rPr>
-          <w:instrText xml:space="preserve"> PAGEREF _Toc194087631 \h </w:instrText>
+          <w:instrText xml:space="preserve"> PAGEREF _Toc194141947 \h </w:instrText>
         </w:r>
         <w:r>
           <w:rPr>
@@ -1731,7 +1735,7 @@
           <w:lang w:eastAsia="ru-RU"/>
         </w:rPr>
       </w:pPr>
-      <w:hyperlink w:anchor="_Toc194087632" w:history="1">
+      <w:hyperlink w:anchor="_Toc194141948" w:history="1">
         <w:r>
           <w:rPr>
             <w:rStyle w:val="ac"/>
@@ -1790,7 +1794,7 @@
             <w:sz w:val="28"/>
             <w:szCs w:val="28"/>
           </w:rPr>
-          <w:instrText xml:space="preserve"> PAGEREF _Toc194087632 \h </w:instrText>
+          <w:instrText xml:space="preserve"> PAGEREF _Toc194141948 \h </w:instrText>
         </w:r>
         <w:r>
           <w:rPr>
@@ -1847,7 +1851,7 @@
           <w:szCs w:val="28"/>
         </w:rPr>
       </w:pPr>
-      <w:hyperlink w:anchor="_Toc194087633" w:history="1">
+      <w:hyperlink w:anchor="_Toc194141949" w:history="1">
         <w:r>
           <w:rPr>
             <w:rStyle w:val="ac"/>
@@ -1905,7 +1909,7 @@
             <w:sz w:val="28"/>
             <w:szCs w:val="28"/>
           </w:rPr>
-          <w:instrText xml:space="preserve"> PAGEREF _Toc194087633 \h </w:instrText>
+          <w:instrText xml:space="preserve"> PAGEREF _Toc194141949 \h </w:instrText>
         </w:r>
         <w:r>
           <w:rPr>
@@ -1962,7 +1966,7 @@
           <w:szCs w:val="28"/>
         </w:rPr>
       </w:pPr>
-      <w:hyperlink w:anchor="_Toc194087634" w:history="1">
+      <w:hyperlink w:anchor="_Toc194141950" w:history="1">
         <w:r>
           <w:rPr>
             <w:rStyle w:val="ac"/>
@@ -2020,7 +2024,7 @@
             <w:sz w:val="28"/>
             <w:szCs w:val="28"/>
           </w:rPr>
-          <w:instrText xml:space="preserve"> PAGEREF _Toc194087634 \h </w:instrText>
+          <w:instrText xml:space="preserve"> PAGEREF _Toc194141950 \h </w:instrText>
         </w:r>
         <w:r>
           <w:rPr>
@@ -2077,7 +2081,7 @@
           <w:szCs w:val="28"/>
         </w:rPr>
       </w:pPr>
-      <w:hyperlink w:anchor="_Toc194087635" w:history="1">
+      <w:hyperlink w:anchor="_Toc194141951" w:history="1">
         <w:r>
           <w:rPr>
             <w:rStyle w:val="ac"/>
@@ -2135,7 +2139,7 @@
             <w:sz w:val="28"/>
             <w:szCs w:val="28"/>
           </w:rPr>
-          <w:instrText xml:space="preserve"> PAGEREF _Toc194087635 \h </w:instrText>
+          <w:instrText xml:space="preserve"> PAGEREF _Toc194141951 \h </w:instrText>
         </w:r>
         <w:r>
           <w:rPr>
@@ -2193,7 +2197,7 @@
           <w:lang w:eastAsia="ru-RU"/>
         </w:rPr>
       </w:pPr>
-      <w:hyperlink w:anchor="_Toc194087636" w:history="1">
+      <w:hyperlink w:anchor="_Toc194141952" w:history="1">
         <w:r>
           <w:rPr>
             <w:rStyle w:val="ac"/>
@@ -2252,7 +2256,7 @@
             <w:sz w:val="28"/>
             <w:szCs w:val="28"/>
           </w:rPr>
-          <w:instrText xml:space="preserve"> PAGEREF _Toc194087636 \h </w:instrText>
+          <w:instrText xml:space="preserve"> PAGEREF _Toc194141952 \h </w:instrText>
         </w:r>
         <w:r>
           <w:rPr>
@@ -2310,7 +2314,7 @@
           <w:lang w:eastAsia="ru-RU"/>
         </w:rPr>
       </w:pPr>
-      <w:hyperlink w:anchor="_Toc194087637" w:history="1">
+      <w:hyperlink w:anchor="_Toc194141953" w:history="1">
         <w:r>
           <w:rPr>
             <w:rStyle w:val="ac"/>
@@ -2369,7 +2373,7 @@
             <w:sz w:val="28"/>
             <w:szCs w:val="28"/>
           </w:rPr>
-          <w:instrText xml:space="preserve"> PAGEREF _Toc194087637 \h </w:instrText>
+          <w:instrText xml:space="preserve"> PAGEREF _Toc194141953 \h </w:instrText>
         </w:r>
         <w:r>
           <w:rPr>
@@ -2426,7 +2430,7 @@
           <w:szCs w:val="28"/>
         </w:rPr>
       </w:pPr>
-      <w:hyperlink w:anchor="_Toc194087638" w:history="1">
+      <w:hyperlink w:anchor="_Toc194141954" w:history="1">
         <w:r>
           <w:rPr>
             <w:rStyle w:val="ac"/>
@@ -2484,7 +2488,7 @@
             <w:sz w:val="28"/>
             <w:szCs w:val="28"/>
           </w:rPr>
-          <w:instrText xml:space="preserve"> PAGEREF _Toc194087638 \h </w:instrText>
+          <w:instrText xml:space="preserve"> PAGEREF _Toc194141954 \h </w:instrText>
         </w:r>
         <w:r>
           <w:rPr>
@@ -2541,7 +2545,7 @@
           <w:szCs w:val="28"/>
         </w:rPr>
       </w:pPr>
-      <w:hyperlink w:anchor="_Toc194087639" w:history="1">
+      <w:hyperlink w:anchor="_Toc194141955" w:history="1">
         <w:r>
           <w:rPr>
             <w:rStyle w:val="ac"/>
@@ -2599,7 +2603,7 @@
             <w:sz w:val="28"/>
             <w:szCs w:val="28"/>
           </w:rPr>
-          <w:instrText xml:space="preserve"> PAGEREF _Toc194087639 \h </w:instrText>
+          <w:instrText xml:space="preserve"> PAGEREF _Toc194141955 \h </w:instrText>
         </w:r>
         <w:r>
           <w:rPr>
@@ -2656,7 +2660,7 @@
           <w:szCs w:val="28"/>
         </w:rPr>
       </w:pPr>
-      <w:hyperlink w:anchor="_Toc194087640" w:history="1">
+      <w:hyperlink w:anchor="_Toc194141956" w:history="1">
         <w:r>
           <w:rPr>
             <w:rStyle w:val="ac"/>
@@ -2714,7 +2718,7 @@
             <w:sz w:val="28"/>
             <w:szCs w:val="28"/>
           </w:rPr>
-          <w:instrText xml:space="preserve"> PAGEREF _Toc194087640 \h </w:instrText>
+          <w:instrText xml:space="preserve"> PAGEREF _Toc194141956 \h </w:instrText>
         </w:r>
         <w:r>
           <w:rPr>
@@ -2771,7 +2775,7 @@
           <w:szCs w:val="28"/>
         </w:rPr>
       </w:pPr>
-      <w:hyperlink w:anchor="_Toc194087641" w:history="1">
+      <w:hyperlink w:anchor="_Toc194141957" w:history="1">
         <w:r>
           <w:rPr>
             <w:rStyle w:val="ac"/>
@@ -2829,7 +2833,7 @@
             <w:sz w:val="28"/>
             <w:szCs w:val="28"/>
           </w:rPr>
-          <w:instrText xml:space="preserve"> PAGEREF _Toc194087641 \h </w:instrText>
+          <w:instrText xml:space="preserve"> PAGEREF _Toc194141957 \h </w:instrText>
         </w:r>
         <w:r>
           <w:rPr>
@@ -2886,7 +2890,7 @@
           <w:szCs w:val="28"/>
         </w:rPr>
       </w:pPr>
-      <w:hyperlink w:anchor="_Toc194087642" w:history="1">
+      <w:hyperlink w:anchor="_Toc194141958" w:history="1">
         <w:r>
           <w:rPr>
             <w:rStyle w:val="ac"/>
@@ -2914,7 +2918,7 @@
             <w:sz w:val="28"/>
             <w:szCs w:val="28"/>
           </w:rPr>
-          <w:t>Ключевые метрики</w:t>
+          <w:t>Ключевые метрики (UNIT-экономика)</w:t>
         </w:r>
         <w:r>
           <w:rPr>
@@ -2944,7 +2948,7 @@
             <w:sz w:val="28"/>
             <w:szCs w:val="28"/>
           </w:rPr>
-          <w:instrText xml:space="preserve"> PAGEREF _Toc194087642 \h </w:instrText>
+          <w:instrText xml:space="preserve"> PAGEREF _Toc194141958 \h </w:instrText>
         </w:r>
         <w:r>
           <w:rPr>
@@ -3001,7 +3005,7 @@
           <w:szCs w:val="28"/>
         </w:rPr>
       </w:pPr>
-      <w:hyperlink w:anchor="_Toc194087643" w:history="1">
+      <w:hyperlink w:anchor="_Toc194141959" w:history="1">
         <w:r>
           <w:rPr>
             <w:rStyle w:val="ac"/>
@@ -3059,7 +3063,7 @@
             <w:sz w:val="28"/>
             <w:szCs w:val="28"/>
           </w:rPr>
-          <w:instrText xml:space="preserve"> PAGEREF _Toc194087643 \h </w:instrText>
+          <w:instrText xml:space="preserve"> PAGEREF _Toc194141959 \h </w:instrText>
         </w:r>
         <w:r>
           <w:rPr>
@@ -3116,7 +3120,7 @@
           <w:szCs w:val="28"/>
         </w:rPr>
       </w:pPr>
-      <w:hyperlink w:anchor="_Toc194087644" w:history="1">
+      <w:hyperlink w:anchor="_Toc194141960" w:history="1">
         <w:r>
           <w:rPr>
             <w:rStyle w:val="ac"/>
@@ -3174,7 +3178,7 @@
             <w:sz w:val="28"/>
             <w:szCs w:val="28"/>
           </w:rPr>
-          <w:instrText xml:space="preserve"> PAGEREF _Toc194087644 \h </w:instrText>
+          <w:instrText xml:space="preserve"> PAGEREF _Toc194141960 \h </w:instrText>
         </w:r>
         <w:r>
           <w:rPr>
@@ -3231,7 +3235,7 @@
           <w:szCs w:val="28"/>
         </w:rPr>
       </w:pPr>
-      <w:hyperlink w:anchor="_Toc194087645" w:history="1">
+      <w:hyperlink w:anchor="_Toc194141961" w:history="1">
         <w:r>
           <w:rPr>
             <w:rStyle w:val="ac"/>
@@ -3259,7 +3263,7 @@
             <w:sz w:val="28"/>
             <w:szCs w:val="28"/>
           </w:rPr>
-          <w:t>ROMI (Return on Marketing Investment)</w:t>
+          <w:t>ROI (Return on Investment)</w:t>
         </w:r>
         <w:r>
           <w:rPr>
@@ -3289,7 +3293,7 @@
             <w:sz w:val="28"/>
             <w:szCs w:val="28"/>
           </w:rPr>
-          <w:instrText xml:space="preserve"> PAGEREF _Toc194087645 \h </w:instrText>
+          <w:instrText xml:space="preserve"> PAGEREF _Toc194141961 \h </w:instrText>
         </w:r>
         <w:r>
           <w:rPr>
@@ -3347,7 +3351,7 @@
           <w:lang w:eastAsia="ru-RU"/>
         </w:rPr>
       </w:pPr>
-      <w:hyperlink w:anchor="_Toc194087646" w:history="1">
+      <w:hyperlink w:anchor="_Toc194141962" w:history="1">
         <w:r>
           <w:rPr>
             <w:rStyle w:val="ac"/>
@@ -3406,7 +3410,7 @@
             <w:sz w:val="28"/>
             <w:szCs w:val="28"/>
           </w:rPr>
-          <w:instrText xml:space="preserve"> PAGEREF _Toc194087646 \h </w:instrText>
+          <w:instrText xml:space="preserve"> PAGEREF _Toc194141962 \h </w:instrText>
         </w:r>
         <w:r>
           <w:rPr>
@@ -3464,7 +3468,7 @@
           <w:lang w:eastAsia="ru-RU"/>
         </w:rPr>
       </w:pPr>
-      <w:hyperlink w:anchor="_Toc194087647" w:history="1">
+      <w:hyperlink w:anchor="_Toc194141963" w:history="1">
         <w:r>
           <w:rPr>
             <w:rStyle w:val="ac"/>
@@ -3523,7 +3527,7 @@
             <w:sz w:val="28"/>
             <w:szCs w:val="28"/>
           </w:rPr>
-          <w:instrText xml:space="preserve"> PAGEREF _Toc194087647 \h </w:instrText>
+          <w:instrText xml:space="preserve"> PAGEREF _Toc194141963 \h </w:instrText>
         </w:r>
         <w:r>
           <w:rPr>
@@ -3581,7 +3585,7 @@
           <w:lang w:eastAsia="ru-RU"/>
         </w:rPr>
       </w:pPr>
-      <w:hyperlink w:anchor="_Toc194087648" w:history="1">
+      <w:hyperlink w:anchor="_Toc194141964" w:history="1">
         <w:r>
           <w:rPr>
             <w:rStyle w:val="ac"/>
@@ -3640,7 +3644,7 @@
             <w:sz w:val="28"/>
             <w:szCs w:val="28"/>
           </w:rPr>
-          <w:instrText xml:space="preserve"> PAGEREF _Toc194087648 \h </w:instrText>
+          <w:instrText xml:space="preserve"> PAGEREF _Toc194141964 \h </w:instrText>
         </w:r>
         <w:r>
           <w:rPr>
@@ -3698,7 +3702,7 @@
           <w:lang w:eastAsia="ru-RU"/>
         </w:rPr>
       </w:pPr>
-      <w:hyperlink w:anchor="_Toc194087649" w:history="1">
+      <w:hyperlink w:anchor="_Toc194141965" w:history="1">
         <w:r>
           <w:rPr>
             <w:rStyle w:val="ac"/>
@@ -3757,7 +3761,7 @@
             <w:sz w:val="28"/>
             <w:szCs w:val="28"/>
           </w:rPr>
-          <w:instrText xml:space="preserve"> PAGEREF _Toc194087649 \h </w:instrText>
+          <w:instrText xml:space="preserve"> PAGEREF _Toc194141965 \h </w:instrText>
         </w:r>
         <w:r>
           <w:rPr>
@@ -3814,7 +3818,7 @@
           <w:lang w:eastAsia="ru-RU"/>
         </w:rPr>
       </w:pPr>
-      <w:hyperlink w:anchor="_Toc194087650" w:history="1">
+      <w:hyperlink w:anchor="_Toc194141966" w:history="1">
         <w:r>
           <w:rPr>
             <w:rStyle w:val="ac"/>
@@ -3853,7 +3857,7 @@
             <w:sz w:val="28"/>
             <w:szCs w:val="28"/>
           </w:rPr>
-          <w:instrText xml:space="preserve"> PAGEREF _Toc194087650 \h </w:instrText>
+          <w:instrText xml:space="preserve"> PAGEREF _Toc194141966 \h </w:instrText>
         </w:r>
         <w:r>
           <w:rPr>
@@ -3935,7 +3939,7 @@
           <w:szCs w:val="28"/>
         </w:rPr>
       </w:pPr>
-      <w:bookmarkStart w:id="12" w:name="_Toc114761563"/>
+      <w:bookmarkStart w:id="13" w:name="_Toc114761563"/>
       <w:r>
         <w:rPr>
           <w:rFonts w:ascii="Times New Roman" w:hAnsi="Times New Roman" w:cs="Times New Roman"/>
@@ -3950,148 +3954,156 @@
       <w:pPr>
         <w:pStyle w:val="ad"/>
       </w:pPr>
-      <w:bookmarkStart w:id="13" w:name="_Toc194087624"/>
+      <w:bookmarkStart w:id="14" w:name="_Toc194141940"/>
       <w:r>
         <w:lastRenderedPageBreak/>
         <w:t>Определения, обозначения, сокращения</w:t>
       </w:r>
+      <w:bookmarkEnd w:id="14"/>
+    </w:p>
+    <w:p>
+      <w:pPr>
+        <w:pStyle w:val="af1"/>
+        <w:rPr>
+          <w:lang w:val="ru-RU"/>
+        </w:rPr>
+      </w:pPr>
+      <w:r>
+        <w:rPr>
+          <w:lang w:val="ru-RU"/>
+        </w:rPr>
+        <w:t xml:space="preserve">В настоящем </w:t>
+      </w:r>
+      <w:r>
+        <w:rPr>
+          <w:lang w:val="ru-RU"/>
+        </w:rPr>
+        <w:t xml:space="preserve">техническом задании </w:t>
+      </w:r>
+      <w:r>
+        <w:rPr>
+          <w:lang w:val="ru-RU"/>
+        </w:rPr>
+        <w:t>применяют следующие термины с соответствующими определениями:</w:t>
+      </w:r>
+    </w:p>
+    <w:p>
+      <w:pPr>
+        <w:pStyle w:val="a6"/>
+      </w:pPr>
+      <w:r>
+        <w:t xml:space="preserve">Нативная реклама – реклама, интегрированная в интерфейс приложения (например, </w:t>
+      </w:r>
+      <w:proofErr w:type="spellStart"/>
+      <w:r>
+        <w:t>Yandex</w:t>
+      </w:r>
+      <w:proofErr w:type="spellEnd"/>
+      <w:r>
+        <w:t xml:space="preserve"> </w:t>
+      </w:r>
+      <w:proofErr w:type="spellStart"/>
+      <w:r>
+        <w:t>Ads</w:t>
+      </w:r>
+      <w:proofErr w:type="spellEnd"/>
+      <w:r>
+        <w:t xml:space="preserve">, </w:t>
+      </w:r>
+      <w:proofErr w:type="spellStart"/>
+      <w:r>
+        <w:t>AdMob</w:t>
+      </w:r>
+      <w:proofErr w:type="spellEnd"/>
+      <w:r>
+        <w:t>).</w:t>
+      </w:r>
+    </w:p>
+    <w:p>
+      <w:pPr>
+        <w:pStyle w:val="a6"/>
+      </w:pPr>
+      <w:proofErr w:type="spellStart"/>
+      <w:r>
+        <w:t>eCPM</w:t>
+      </w:r>
+      <w:proofErr w:type="spellEnd"/>
+      <w:r>
+        <w:t xml:space="preserve"> (</w:t>
+      </w:r>
+      <w:proofErr w:type="spellStart"/>
+      <w:r>
+        <w:t>effective</w:t>
+      </w:r>
+      <w:proofErr w:type="spellEnd"/>
+      <w:r>
+        <w:t xml:space="preserve"> </w:t>
+      </w:r>
+      <w:r>
+        <w:t>Cost</w:t>
+      </w:r>
+      <w:r>
+        <w:t xml:space="preserve"> </w:t>
+      </w:r>
+      <w:proofErr w:type="spellStart"/>
+      <w:r>
+        <w:t>Per</w:t>
+      </w:r>
+      <w:proofErr w:type="spellEnd"/>
+      <w:r>
+        <w:t xml:space="preserve"> </w:t>
+      </w:r>
+      <w:r>
+        <w:t>Mille</w:t>
+      </w:r>
+      <w:r>
+        <w:t>) – метрика, показывающая доход от 1000 показов рекламы.</w:t>
+      </w:r>
+    </w:p>
+    <w:p>
+      <w:pPr>
+        <w:pStyle w:val="a6"/>
+      </w:pPr>
+      <w:r>
+        <w:t>Операционные расходы (</w:t>
+      </w:r>
+      <w:proofErr w:type="spellStart"/>
+      <w:r>
+        <w:t>OpEx</w:t>
+      </w:r>
+      <w:proofErr w:type="spellEnd"/>
+      <w:r>
+        <w:t>) – текущие затраты на поддержание работы приложения (хостинг, маркетинг и т. д.).</w:t>
+      </w:r>
+    </w:p>
+    <w:p>
+      <w:pPr>
+        <w:pStyle w:val="af1"/>
+        <w:rPr>
+          <w:lang w:val="ru-RU"/>
+        </w:rPr>
+      </w:pPr>
+    </w:p>
+    <w:p>
+      <w:pPr>
+        <w:pStyle w:val="af1"/>
+        <w:rPr>
+          <w:lang w:val="ru-RU"/>
+        </w:rPr>
+      </w:pPr>
+      <w:r>
+        <w:rPr>
+          <w:lang w:val="ru-RU"/>
+        </w:rPr>
+        <w:br w:type="page"/>
+      </w:r>
       <w:bookmarkEnd w:id="13"/>
     </w:p>
     <w:p>
       <w:pPr>
-        <w:pStyle w:val="af1"/>
-        <w:rPr>
-          <w:lang w:val="ru-RU"/>
-        </w:rPr>
-      </w:pPr>
-      <w:r>
-        <w:rPr>
-          <w:lang w:val="ru-RU"/>
-        </w:rPr>
-        <w:t xml:space="preserve">В настоящем </w:t>
-      </w:r>
-      <w:r>
-        <w:rPr>
-          <w:lang w:val="ru-RU"/>
-        </w:rPr>
-        <w:t xml:space="preserve">техническом задании </w:t>
-      </w:r>
-      <w:r>
-        <w:rPr>
-          <w:lang w:val="ru-RU"/>
-        </w:rPr>
-        <w:t>применяют следующие термины с соответствующими определениями:</w:t>
-      </w:r>
-    </w:p>
-    <w:p>
-      <w:pPr>
-        <w:pStyle w:val="a6"/>
-      </w:pPr>
-      <w:r>
-        <w:t xml:space="preserve">Нативная реклама – реклама, интегрированная в интерфейс приложения (например, </w:t>
-      </w:r>
-      <w:r>
-        <w:t>Yandex</w:t>
-      </w:r>
-      <w:r>
-        <w:t xml:space="preserve"> </w:t>
-      </w:r>
-      <w:r>
-        <w:t>Ads</w:t>
-      </w:r>
-      <w:r>
-        <w:t xml:space="preserve">, </w:t>
-      </w:r>
-      <w:proofErr w:type="spellStart"/>
-      <w:r>
-        <w:t>AdMob</w:t>
-      </w:r>
-      <w:proofErr w:type="spellEnd"/>
-      <w:r>
-        <w:t>).</w:t>
-      </w:r>
-    </w:p>
-    <w:p>
-      <w:pPr>
-        <w:pStyle w:val="a6"/>
-      </w:pPr>
-      <w:proofErr w:type="spellStart"/>
-      <w:r>
-        <w:t>eCPM</w:t>
-      </w:r>
-      <w:proofErr w:type="spellEnd"/>
-      <w:r>
-        <w:t xml:space="preserve"> (</w:t>
-      </w:r>
-      <w:r>
-        <w:t>effective</w:t>
-      </w:r>
-      <w:r>
-        <w:t xml:space="preserve"> </w:t>
-      </w:r>
-      <w:r>
-        <w:t>Cost</w:t>
-      </w:r>
-      <w:r>
-        <w:t xml:space="preserve"> </w:t>
-      </w:r>
-      <w:r>
-        <w:t>Per</w:t>
-      </w:r>
-      <w:r>
-        <w:t xml:space="preserve"> </w:t>
-      </w:r>
-      <w:r>
-        <w:t>Mille</w:t>
-      </w:r>
-      <w:r>
-        <w:t>) – метрика, показывающая доход от 1000 показов рекламы.</w:t>
-      </w:r>
-    </w:p>
-    <w:p>
-      <w:pPr>
-        <w:pStyle w:val="a6"/>
-      </w:pPr>
-      <w:r>
-        <w:t>Операционные расходы (</w:t>
-      </w:r>
-      <w:proofErr w:type="spellStart"/>
-      <w:r>
-        <w:t>OpEx</w:t>
-      </w:r>
-      <w:proofErr w:type="spellEnd"/>
-      <w:r>
-        <w:t>) – текущие затраты на поддержание работы приложения (хостинг, маркетинг и т. д.).</w:t>
-      </w:r>
-    </w:p>
-    <w:p>
-      <w:pPr>
-        <w:pStyle w:val="af1"/>
-        <w:rPr>
-          <w:lang w:val="ru-RU"/>
-        </w:rPr>
-      </w:pPr>
-    </w:p>
-    <w:p>
-      <w:pPr>
-        <w:pStyle w:val="af1"/>
-        <w:rPr>
-          <w:lang w:val="ru-RU"/>
-        </w:rPr>
-      </w:pPr>
-      <w:r>
-        <w:rPr>
-          <w:lang w:val="ru-RU"/>
-        </w:rPr>
-        <w:br w:type="page"/>
-      </w:r>
-      <w:bookmarkEnd w:id="12"/>
-    </w:p>
-    <w:p>
-      <w:pPr>
         <w:pStyle w:val="a"/>
       </w:pPr>
-      <w:bookmarkStart w:id="14" w:name="_Toc194087625"/>
+      <w:bookmarkStart w:id="15" w:name="_Toc194141941"/>
       <w:proofErr w:type="spellStart"/>
       <w:r>
         <w:lastRenderedPageBreak/>
@@ -4125,7 +4137,7 @@
       <w:r>
         <w:t>)</w:t>
       </w:r>
-      <w:bookmarkEnd w:id="14"/>
+      <w:bookmarkEnd w:id="15"/>
     </w:p>
     <w:p>
       <w:pPr>
@@ -4174,11 +4186,11 @@
       <w:pPr>
         <w:pStyle w:val="a0"/>
       </w:pPr>
-      <w:bookmarkStart w:id="15" w:name="_Toc194087626"/>
+      <w:bookmarkStart w:id="16" w:name="_Toc194141942"/>
       <w:r>
         <w:t>Основные группы пользователей</w:t>
       </w:r>
-      <w:bookmarkEnd w:id="15"/>
+      <w:bookmarkEnd w:id="16"/>
     </w:p>
     <w:p>
       <w:pPr>
@@ -4227,11 +4239,11 @@
       <w:pPr>
         <w:pStyle w:val="a1"/>
       </w:pPr>
-      <w:bookmarkStart w:id="16" w:name="_Toc194087627"/>
+      <w:bookmarkStart w:id="17" w:name="_Toc194141943"/>
       <w:r>
         <w:t>Пожилые люди (60+)</w:t>
       </w:r>
-      <w:bookmarkEnd w:id="16"/>
+      <w:bookmarkEnd w:id="17"/>
     </w:p>
     <w:p>
       <w:pPr>
@@ -4325,11 +4337,11 @@
       <w:pPr>
         <w:pStyle w:val="a1"/>
       </w:pPr>
-      <w:bookmarkStart w:id="17" w:name="_Toc194087628"/>
+      <w:bookmarkStart w:id="18" w:name="_Toc194141944"/>
       <w:r>
         <w:t>Жители Воронежа, предпочитающие комфорт времени</w:t>
       </w:r>
-      <w:bookmarkEnd w:id="17"/>
+      <w:bookmarkEnd w:id="18"/>
     </w:p>
     <w:p>
       <w:pPr>
@@ -4438,11 +4450,11 @@
       <w:pPr>
         <w:pStyle w:val="a1"/>
       </w:pPr>
-      <w:bookmarkStart w:id="18" w:name="_Toc194087629"/>
+      <w:bookmarkStart w:id="19" w:name="_Toc194141945"/>
       <w:r>
         <w:t>Туристы</w:t>
       </w:r>
-      <w:bookmarkEnd w:id="18"/>
+      <w:bookmarkEnd w:id="19"/>
     </w:p>
     <w:p>
       <w:pPr>
@@ -4538,12 +4550,12 @@
       <w:pPr>
         <w:pStyle w:val="a0"/>
       </w:pPr>
-      <w:bookmarkStart w:id="19" w:name="_Toc194087630"/>
+      <w:bookmarkStart w:id="20" w:name="_Toc194141946"/>
       <w:r>
         <w:lastRenderedPageBreak/>
         <w:t>Как приложение учитывает особенности пользователей</w:t>
       </w:r>
-      <w:bookmarkEnd w:id="19"/>
+      <w:bookmarkEnd w:id="20"/>
     </w:p>
     <w:p>
       <w:pPr>
@@ -4644,11 +4656,11 @@
       <w:pPr>
         <w:pStyle w:val="a0"/>
       </w:pPr>
-      <w:bookmarkStart w:id="20" w:name="_Toc194087631"/>
+      <w:bookmarkStart w:id="21" w:name="_Toc194141947"/>
       <w:r>
         <w:t>Корреляция с исследованиями</w:t>
       </w:r>
-      <w:bookmarkEnd w:id="20"/>
+      <w:bookmarkEnd w:id="21"/>
     </w:p>
     <w:p>
       <w:pPr>
@@ -4769,12 +4781,12 @@
       <w:pPr>
         <w:pStyle w:val="a"/>
       </w:pPr>
-      <w:bookmarkStart w:id="21" w:name="_Toc194087632"/>
+      <w:bookmarkStart w:id="22" w:name="_Toc194141948"/>
       <w:r>
         <w:lastRenderedPageBreak/>
         <w:t>Обзор аналогов</w:t>
       </w:r>
-      <w:bookmarkEnd w:id="21"/>
+      <w:bookmarkEnd w:id="22"/>
     </w:p>
     <w:p>
       <w:pPr>
@@ -4794,7 +4806,7 @@
       <w:pPr>
         <w:pStyle w:val="a0"/>
       </w:pPr>
-      <w:bookmarkStart w:id="22" w:name="_Toc194087633"/>
+      <w:bookmarkStart w:id="23" w:name="_Toc194141949"/>
       <w:proofErr w:type="spellStart"/>
       <w:r>
         <w:t>Критерии</w:t>
@@ -4807,7 +4819,7 @@
       <w:r>
         <w:t>сравнения</w:t>
       </w:r>
-      <w:bookmarkEnd w:id="22"/>
+      <w:bookmarkEnd w:id="23"/>
       <w:proofErr w:type="spellEnd"/>
     </w:p>
     <w:p>
@@ -4832,13 +4844,8 @@
           <w:numId w:val="27"/>
         </w:numPr>
       </w:pPr>
-      <w:proofErr w:type="spellStart"/>
-      <w:r>
-        <w:t>Функциональность</w:t>
-      </w:r>
-      <w:proofErr w:type="spellEnd"/>
-      <w:r>
-        <w:t>:</w:t>
+      <w:r>
+        <w:t>Функциональность:</w:t>
       </w:r>
     </w:p>
     <w:p>
@@ -4975,12 +4982,12 @@
       <w:pPr>
         <w:pStyle w:val="a0"/>
       </w:pPr>
-      <w:bookmarkStart w:id="23" w:name="_Toc194087634"/>
+      <w:bookmarkStart w:id="24" w:name="_Toc194141950"/>
       <w:r>
         <w:lastRenderedPageBreak/>
         <w:t>Анализ существующих решений</w:t>
       </w:r>
-      <w:bookmarkEnd w:id="23"/>
+      <w:bookmarkEnd w:id="24"/>
     </w:p>
     <w:p>
       <w:pPr>
@@ -5208,46 +5215,79 @@
       <w:pPr>
         <w:pStyle w:val="a6"/>
       </w:pPr>
+      <w:r>
+        <w:lastRenderedPageBreak/>
+        <w:t xml:space="preserve">Аналог 3: </w:t>
+      </w:r>
       <w:proofErr w:type="spellStart"/>
       <w:r>
-        <w:lastRenderedPageBreak/>
-        <w:t>Аналог</w:t>
+        <w:t>Moovit</w:t>
       </w:r>
       <w:proofErr w:type="spellEnd"/>
-      <w:r>
-        <w:t xml:space="preserve"> 3: </w:t>
-      </w:r>
+    </w:p>
+    <w:p>
+      <w:pPr>
+        <w:pStyle w:val="af1"/>
+        <w:rPr>
+          <w:lang w:val="ru-RU"/>
+        </w:rPr>
+      </w:pPr>
+      <w:r>
+        <w:rPr>
+          <w:lang w:val="ru-RU"/>
+        </w:rPr>
+        <w:t>Описание: Международное приложение для планирования поездок на общественном транспорте.</w:t>
+      </w:r>
+    </w:p>
+    <w:p>
+      <w:pPr>
+        <w:pStyle w:val="af1"/>
+      </w:pPr>
       <w:proofErr w:type="spellStart"/>
       <w:r>
-        <w:t>Moovit</w:t>
+        <w:t>Плюсы</w:t>
       </w:r>
       <w:proofErr w:type="spellEnd"/>
+      <w:r>
+        <w:t>:</w:t>
+      </w:r>
+    </w:p>
+    <w:p>
+      <w:pPr>
+        <w:pStyle w:val="a3"/>
+      </w:pPr>
+      <w:r>
+        <w:t>Прогнозирование загруженности</w:t>
+      </w:r>
+      <w:r>
+        <w:t xml:space="preserve"> дорог</w:t>
+      </w:r>
+      <w:r>
+        <w:t xml:space="preserve"> на основе данных пользователей.</w:t>
+      </w:r>
+    </w:p>
+    <w:p>
+      <w:pPr>
+        <w:pStyle w:val="a3"/>
+      </w:pPr>
+      <w:r>
+        <w:t>Уведомления о приближающемся транспорте.</w:t>
+      </w:r>
+    </w:p>
+    <w:p>
+      <w:pPr>
+        <w:pStyle w:val="a3"/>
+      </w:pPr>
+      <w:r>
+        <w:t>Уведомления об изменениях маршрутов и расписания транспорта</w:t>
+      </w:r>
     </w:p>
     <w:p>
       <w:pPr>
         <w:pStyle w:val="af1"/>
-        <w:rPr>
-          <w:lang w:val="ru-RU"/>
-        </w:rPr>
-      </w:pPr>
-      <w:r>
-        <w:rPr>
-          <w:lang w:val="ru-RU"/>
-        </w:rPr>
-        <w:t>Описание: Международное приложение для планирования поездок на общественном транспорте.</w:t>
-      </w:r>
-    </w:p>
-    <w:p>
-      <w:pPr>
-        <w:pStyle w:val="af1"/>
-      </w:pPr>
-      <w:proofErr w:type="spellStart"/>
-      <w:r>
-        <w:t>Плюсы</w:t>
-      </w:r>
-      <w:proofErr w:type="spellEnd"/>
-      <w:r>
-        <w:t>:</w:t>
+      </w:pPr>
+      <w:r>
+        <w:t>Минусы:</w:t>
       </w:r>
     </w:p>
     <w:p>
@@ -5255,13 +5295,7 @@
         <w:pStyle w:val="a3"/>
       </w:pPr>
       <w:r>
-        <w:t>Прогнозирование загруженности</w:t>
-      </w:r>
-      <w:r>
-        <w:t xml:space="preserve"> дорог</w:t>
-      </w:r>
-      <w:r>
-        <w:t xml:space="preserve"> на основе данных пользователей.</w:t>
+        <w:t>Отсутствие поддержки Воронежа в некоторых функциях (например, точное отслеживание транспорта).</w:t>
       </w:r>
     </w:p>
     <w:p>
@@ -5269,7 +5303,7 @@
         <w:pStyle w:val="a3"/>
       </w:pPr>
       <w:r>
-        <w:t>Уведомления о приближающемся транспорте.</w:t>
+        <w:t>Сложный интерфейс для пожилых пользователей.</w:t>
       </w:r>
     </w:p>
     <w:p>
@@ -5277,38 +5311,6 @@
         <w:pStyle w:val="a3"/>
       </w:pPr>
       <w:r>
-        <w:t>Уведомления об изменениях маршрутов и расписания транспорта</w:t>
-      </w:r>
-    </w:p>
-    <w:p>
-      <w:pPr>
-        <w:pStyle w:val="af1"/>
-      </w:pPr>
-      <w:r>
-        <w:t>Минусы:</w:t>
-      </w:r>
-    </w:p>
-    <w:p>
-      <w:pPr>
-        <w:pStyle w:val="a3"/>
-      </w:pPr>
-      <w:r>
-        <w:t>Отсутствие поддержки Воронежа в некоторых функциях (например, точное отслеживание транспорта).</w:t>
-      </w:r>
-    </w:p>
-    <w:p>
-      <w:pPr>
-        <w:pStyle w:val="a3"/>
-      </w:pPr>
-      <w:r>
-        <w:t>Сложный интерфейс для пожилых пользователей.</w:t>
-      </w:r>
-    </w:p>
-    <w:p>
-      <w:pPr>
-        <w:pStyle w:val="a3"/>
-      </w:pPr>
-      <w:r>
         <w:t>Зависимость от GPS.</w:t>
       </w:r>
     </w:p>
@@ -5316,11 +5318,11 @@
       <w:pPr>
         <w:pStyle w:val="a0"/>
       </w:pPr>
-      <w:bookmarkStart w:id="24" w:name="_Toc194087635"/>
+      <w:bookmarkStart w:id="25" w:name="_Toc194141951"/>
       <w:r>
         <w:t>Выводы</w:t>
       </w:r>
-      <w:bookmarkEnd w:id="24"/>
+      <w:bookmarkEnd w:id="25"/>
     </w:p>
     <w:p>
       <w:pPr>
@@ -7490,12 +7492,12 @@
           <w:rFonts w:ascii="Calibri" w:hAnsi="Calibri" w:cs="Calibri"/>
         </w:rPr>
       </w:pPr>
-      <w:bookmarkStart w:id="25" w:name="_Toc194087636"/>
+      <w:bookmarkStart w:id="26" w:name="_Toc194141952"/>
       <w:r>
         <w:lastRenderedPageBreak/>
         <w:t>План предварительных работ</w:t>
       </w:r>
-      <w:bookmarkEnd w:id="25"/>
+      <w:bookmarkEnd w:id="26"/>
     </w:p>
     <w:p>
       <w:pPr>
@@ -7589,7 +7591,7 @@
       <w:pPr>
         <w:pStyle w:val="a"/>
       </w:pPr>
-      <w:bookmarkStart w:id="26" w:name="_Toc194087637"/>
+      <w:bookmarkStart w:id="27" w:name="_Toc194141953"/>
       <w:proofErr w:type="spellStart"/>
       <w:r>
         <w:lastRenderedPageBreak/>
@@ -7603,18 +7605,18 @@
       <w:r>
         <w:t>модель</w:t>
       </w:r>
-      <w:bookmarkEnd w:id="26"/>
+      <w:bookmarkEnd w:id="27"/>
       <w:proofErr w:type="spellEnd"/>
     </w:p>
     <w:p>
       <w:pPr>
         <w:pStyle w:val="a0"/>
       </w:pPr>
-      <w:bookmarkStart w:id="27" w:name="_Toc194087638"/>
+      <w:bookmarkStart w:id="28" w:name="_Toc194141954"/>
       <w:r>
         <w:t>Расчет доходов</w:t>
       </w:r>
-      <w:bookmarkEnd w:id="27"/>
+      <w:bookmarkEnd w:id="28"/>
       <w:r>
         <w:t xml:space="preserve"> </w:t>
       </w:r>
@@ -7623,7 +7625,7 @@
       <w:pPr>
         <w:pStyle w:val="a1"/>
       </w:pPr>
-      <w:bookmarkStart w:id="28" w:name="_Toc194087639"/>
+      <w:bookmarkStart w:id="29" w:name="_Toc194141955"/>
       <w:proofErr w:type="spellStart"/>
       <w:r>
         <w:t>Нативная</w:t>
@@ -7663,7 +7665,7 @@
       <w:r>
         <w:t>)</w:t>
       </w:r>
-      <w:bookmarkEnd w:id="28"/>
+      <w:bookmarkEnd w:id="29"/>
     </w:p>
     <w:p>
       <w:pPr>
@@ -7957,7 +7959,33 @@
         <w:rPr>
           <w:lang w:val="ru-RU"/>
         </w:rPr>
-        <w:t xml:space="preserve"> = 40₽.</w:t>
+        <w:t xml:space="preserve"> = 40₽</w:t>
+      </w:r>
+      <w:r>
+        <w:rPr>
+          <w:lang w:val="ru-RU"/>
+        </w:rPr>
+        <w:t xml:space="preserve">, </w:t>
+      </w:r>
+      <w:proofErr w:type="spellStart"/>
+      <w:r>
+        <w:rPr>
+          <w:lang w:val="ru-RU"/>
+        </w:rPr>
+        <w:t>eCPM</w:t>
+      </w:r>
+      <w:proofErr w:type="spellEnd"/>
+      <w:r>
+        <w:rPr>
+          <w:lang w:val="ru-RU"/>
+        </w:rPr>
+        <w:t xml:space="preserve"> может варьироваться, что повлияет на доходность</w:t>
+      </w:r>
+      <w:r>
+        <w:rPr>
+          <w:lang w:val="ru-RU"/>
+        </w:rPr>
+        <w:t>.</w:t>
       </w:r>
     </w:p>
     <w:p>
@@ -8177,10 +8205,25 @@
               <w:ind w:firstLine="0"/>
             </w:pPr>
             <w:r>
-              <w:t>146</w:t>
+              <w:t>1</w:t>
             </w:r>
             <w:r>
-              <w:t xml:space="preserve"> 000</w:t>
+              <w:rPr>
+                <w:lang w:val="ru-RU"/>
+              </w:rPr>
+              <w:t>16</w:t>
+            </w:r>
+            <w:r>
+              <w:t xml:space="preserve"> </w:t>
+            </w:r>
+            <w:r>
+              <w:rPr>
+                <w:lang w:val="ru-RU"/>
+              </w:rPr>
+              <w:t>8</w:t>
+            </w:r>
+            <w:r>
+              <w:t>00</w:t>
             </w:r>
           </w:p>
         </w:tc>
@@ -8247,10 +8290,22 @@
               <w:ind w:firstLine="0"/>
             </w:pPr>
             <w:r>
-              <w:t>438</w:t>
+              <w:rPr>
+                <w:lang w:val="ru-RU"/>
+              </w:rPr>
+              <w:t>350</w:t>
             </w:r>
             <w:r>
-              <w:t xml:space="preserve"> 000</w:t>
+              <w:t xml:space="preserve"> </w:t>
+            </w:r>
+            <w:r>
+              <w:rPr>
+                <w:lang w:val="ru-RU"/>
+              </w:rPr>
+              <w:t>4</w:t>
+            </w:r>
+            <w:r>
+              <w:t>00</w:t>
             </w:r>
           </w:p>
         </w:tc>
@@ -8265,11 +8320,11 @@
       <w:pPr>
         <w:pStyle w:val="a0"/>
       </w:pPr>
-      <w:bookmarkStart w:id="29" w:name="_Toc194087640"/>
+      <w:bookmarkStart w:id="30" w:name="_Toc194141956"/>
       <w:r>
         <w:t>Расчет расходов</w:t>
       </w:r>
-      <w:bookmarkEnd w:id="29"/>
+      <w:bookmarkEnd w:id="30"/>
     </w:p>
     <w:tbl>
       <w:tblPr>
@@ -9178,8 +9233,9 @@
               <w:rPr>
                 <w:bCs/>
                 <w:szCs w:val="28"/>
-              </w:rPr>
-              <w:t>151 000</w:t>
+                <w:lang w:val="ru-RU"/>
+              </w:rPr>
+              <w:t>59 988</w:t>
             </w:r>
           </w:p>
         </w:tc>
@@ -9194,14 +9250,16 @@
               <w:rPr>
                 <w:bCs/>
                 <w:szCs w:val="28"/>
+                <w:lang w:val="ru-RU"/>
               </w:rPr>
             </w:pPr>
             <w:r>
               <w:rPr>
                 <w:bCs/>
                 <w:szCs w:val="28"/>
-              </w:rPr>
-              <w:t>151 000</w:t>
+                <w:lang w:val="ru-RU"/>
+              </w:rPr>
+              <w:t>69 988</w:t>
             </w:r>
           </w:p>
         </w:tc>
@@ -9236,11 +9294,11 @@
       <w:pPr>
         <w:pStyle w:val="a0"/>
       </w:pPr>
-      <w:bookmarkStart w:id="30" w:name="_Toc194087641"/>
+      <w:bookmarkStart w:id="31" w:name="_Toc194141957"/>
       <w:r>
         <w:t>Финансовые результаты</w:t>
       </w:r>
-      <w:bookmarkEnd w:id="30"/>
+      <w:bookmarkEnd w:id="31"/>
       <w:r>
         <w:t xml:space="preserve"> </w:t>
       </w:r>
@@ -9687,21 +9745,46 @@
       <w:pPr>
         <w:pStyle w:val="a0"/>
       </w:pPr>
-      <w:bookmarkStart w:id="31" w:name="_Toc194087642"/>
-      <w:r>
-        <w:t>Ключевые метрики</w:t>
-      </w:r>
-      <w:bookmarkEnd w:id="31"/>
+      <w:bookmarkStart w:id="32" w:name="_Toc194141958"/>
+      <w:proofErr w:type="spellStart"/>
+      <w:r>
+        <w:t>Ключевые</w:t>
+      </w:r>
+      <w:proofErr w:type="spellEnd"/>
+      <w:r>
+        <w:t xml:space="preserve"> </w:t>
+      </w:r>
+      <w:proofErr w:type="spellStart"/>
+      <w:r>
+        <w:t>метрики</w:t>
+      </w:r>
+      <w:proofErr w:type="spellEnd"/>
+      <w:r>
+        <w:rPr>
+          <w:lang w:val="ru-RU"/>
+        </w:rPr>
+        <w:t xml:space="preserve"> (</w:t>
+      </w:r>
+      <w:r>
+        <w:t>UNIT-</w:t>
+      </w:r>
+      <w:r>
+        <w:rPr>
+          <w:lang w:val="ru-RU"/>
+        </w:rPr>
+        <w:t>экономика)</w:t>
+      </w:r>
+      <w:bookmarkEnd w:id="32"/>
     </w:p>
     <w:p>
       <w:pPr>
         <w:pStyle w:val="a1"/>
       </w:pPr>
-      <w:bookmarkStart w:id="32" w:name="_Toc194087643"/>
+      <w:bookmarkStart w:id="33" w:name="_Toc194141959"/>
       <w:r>
         <w:t>CAC (Customer Acquisition Cost)</w:t>
       </w:r>
-      <w:bookmarkEnd w:id="32"/>
+      <w:bookmarkEnd w:id="33"/>
     </w:p>
     <w:p>
       <w:pPr>
@@ -9710,7 +9793,7 @@
           <w:lang w:val="ru-RU"/>
         </w:rPr>
       </w:pPr>
-      <w:bookmarkStart w:id="33" w:name="_Hlk193840011"/>
+      <w:bookmarkStart w:id="34" w:name="_Hlk193840011"/>
       <w:r>
         <w:rPr>
           <w:lang w:val="ru-RU"/>
@@ -9770,12 +9853,12 @@
       <w:pPr>
         <w:pStyle w:val="a1"/>
       </w:pPr>
-      <w:bookmarkStart w:id="34" w:name="_Toc194087644"/>
-      <w:bookmarkEnd w:id="33"/>
+      <w:bookmarkStart w:id="35" w:name="_Toc194141960"/>
+      <w:bookmarkEnd w:id="34"/>
       <w:r>
         <w:t>ARPU (Average Revenue Per User)</w:t>
       </w:r>
-      <w:bookmarkEnd w:id="34"/>
+      <w:bookmarkEnd w:id="35"/>
     </w:p>
     <w:p>
       <w:pPr>
@@ -9831,11 +9914,11 @@
       <w:pPr>
         <w:pStyle w:val="a1"/>
       </w:pPr>
-      <w:bookmarkStart w:id="35" w:name="_Toc194087645"/>
-      <w:r>
-        <w:t>ROMI (Return on Marketing Investment)</w:t>
-      </w:r>
-      <w:bookmarkEnd w:id="35"/>
+      <w:bookmarkStart w:id="36" w:name="_Toc194141961"/>
+      <w:r>
+        <w:t>ROI (Return on Investment)</w:t>
+      </w:r>
+      <w:bookmarkEnd w:id="36"/>
     </w:p>
     <w:p>
       <w:pPr>
@@ -9851,196 +9934,207 @@
         <w:t xml:space="preserve">Формула: </w:t>
       </w:r>
       <w:r>
-        <w:t>ROMI</w:t>
+        <w:t>ROI</w:t>
       </w:r>
       <w:r>
         <w:rPr>
           <w:lang w:val="ru-RU"/>
         </w:rPr>
-        <w:t xml:space="preserve"> = (Доход от маркетинга − Затраты на маркетинг) / Затраты на маркетинг × 100%</w:t>
+        <w:t xml:space="preserve"> = </w:t>
+      </w:r>
+      <w:r>
+        <w:rPr>
+          <w:lang w:val="ru-RU"/>
+        </w:rPr>
+        <w:t>(Чистая прибыль</w:t>
+      </w:r>
+      <w:r>
+        <w:rPr>
+          <w:lang w:val="ru-RU"/>
+        </w:rPr>
+        <w:t xml:space="preserve"> / </w:t>
+      </w:r>
+      <w:r>
+        <w:rPr>
+          <w:lang w:val="ru-RU"/>
+        </w:rPr>
+        <w:t>Инвестиции)</w:t>
+      </w:r>
+      <w:r>
+        <w:rPr>
+          <w:lang w:val="ru-RU"/>
+        </w:rPr>
+        <w:t xml:space="preserve"> × 100%</w:t>
       </w:r>
     </w:p>
     <w:p>
       <w:pPr>
         <w:pStyle w:val="af1"/>
-      </w:pPr>
-      <w:r>
         <w:rPr>
           <w:lang w:val="ru-RU"/>
         </w:rPr>
+      </w:pPr>
+      <w:r>
+        <w:rPr>
+          <w:lang w:val="ru-RU"/>
+        </w:rPr>
         <w:t xml:space="preserve">Год 1: </w:t>
       </w:r>
       <w:r>
+        <w:rPr>
+          <w:lang w:val="ru-RU"/>
+        </w:rPr>
+        <w:t>(53 403</w:t>
+      </w:r>
+      <w:r>
+        <w:rPr>
+          <w:lang w:val="ru-RU"/>
+        </w:rPr>
+        <w:t xml:space="preserve"> / </w:t>
+      </w:r>
+      <w:r>
+        <w:t>59 988</w:t>
+      </w:r>
+      <w:r>
+        <w:rPr>
+          <w:lang w:val="ru-RU"/>
+        </w:rPr>
+        <w:t>)</w:t>
+      </w:r>
+      <w:r>
+        <w:rPr>
+          <w:lang w:val="ru-RU"/>
+        </w:rPr>
+        <w:t xml:space="preserve"> × 100</w:t>
+      </w:r>
+      <w:proofErr w:type="gramStart"/>
+      <w:r>
+        <w:rPr>
+          <w:lang w:val="ru-RU"/>
+        </w:rPr>
+        <w:t xml:space="preserve">% </w:t>
+      </w:r>
+      <w:r>
+        <w:rPr>
+          <w:lang w:val="ru-RU"/>
+        </w:rPr>
+        <w:t xml:space="preserve"> =</w:t>
+      </w:r>
+      <w:proofErr w:type="gramEnd"/>
+      <w:r>
+        <w:rPr>
+          <w:lang w:val="ru-RU"/>
+        </w:rPr>
+        <w:t xml:space="preserve"> </w:t>
+      </w:r>
+      <w:r>
+        <w:t>89</w:t>
+      </w:r>
+      <w:r>
+        <w:rPr>
+          <w:lang w:val="ru-RU"/>
+        </w:rPr>
+        <w:t>,</w:t>
+      </w:r>
+      <w:r>
+        <w:t>03</w:t>
+      </w:r>
+      <w:r>
+        <w:rPr>
+          <w:lang w:val="ru-RU"/>
+        </w:rPr>
+        <w:t>%</w:t>
+      </w:r>
+    </w:p>
+    <w:p>
+      <w:pPr>
+        <w:pStyle w:val="af1"/>
+        <w:rPr>
+          <w:lang w:val="ru-RU"/>
+        </w:rPr>
+      </w:pPr>
+      <w:r>
+        <w:rPr>
+          <w:lang w:val="ru-RU"/>
+        </w:rPr>
+        <w:t xml:space="preserve">Год 2: </w:t>
+      </w:r>
+      <w:r>
+        <w:rPr>
+          <w:lang w:val="ru-RU"/>
+        </w:rPr>
         <w:t>(</w:t>
       </w:r>
       <w:r>
+        <w:t>263 587</w:t>
+      </w:r>
+      <w:r>
         <w:rPr>
           <w:lang w:val="ru-RU"/>
         </w:rPr>
-        <w:t>116</w:t>
+        <w:t xml:space="preserve">/ </w:t>
+      </w:r>
+      <w:r>
+        <w:t>69 988</w:t>
       </w:r>
       <w:r>
         <w:rPr>
           <w:lang w:val="ru-RU"/>
         </w:rPr>
-        <w:t> </w:t>
+        <w:t>)</w:t>
       </w:r>
       <w:r>
         <w:rPr>
           <w:lang w:val="ru-RU"/>
         </w:rPr>
-        <w:t>800</w:t>
-      </w:r>
-      <w:r>
-        <w:t xml:space="preserve"> – 50 000)</w:t>
-      </w:r>
+        <w:t xml:space="preserve"> × 100</w:t>
+      </w:r>
+      <w:proofErr w:type="gramStart"/>
       <w:r>
         <w:rPr>
           <w:lang w:val="ru-RU"/>
         </w:rPr>
-        <w:t xml:space="preserve"> / </w:t>
-      </w:r>
-      <w:r>
-        <w:t>50</w:t>
+        <w:t xml:space="preserve">% </w:t>
       </w:r>
       <w:r>
         <w:rPr>
           <w:lang w:val="ru-RU"/>
         </w:rPr>
-        <w:t> </w:t>
-      </w:r>
+        <w:t xml:space="preserve"> =</w:t>
+      </w:r>
+      <w:proofErr w:type="gramEnd"/>
       <w:r>
         <w:rPr>
           <w:lang w:val="ru-RU"/>
         </w:rPr>
-        <w:t>000</w:t>
-      </w:r>
-      <w:r>
         <w:t xml:space="preserve"> </w:t>
       </w:r>
       <w:r>
-        <w:t>× 100</w:t>
-      </w:r>
-      <w:proofErr w:type="gramStart"/>
-      <w:r>
-        <w:t xml:space="preserve">% </w:t>
+        <w:t>376</w:t>
       </w:r>
       <w:r>
         <w:rPr>
           <w:lang w:val="ru-RU"/>
         </w:rPr>
-        <w:t xml:space="preserve"> =</w:t>
-      </w:r>
-      <w:proofErr w:type="gramEnd"/>
+        <w:t>,</w:t>
+      </w:r>
+      <w:r>
+        <w:t>64</w:t>
+      </w:r>
       <w:r>
         <w:rPr>
           <w:lang w:val="ru-RU"/>
         </w:rPr>
-        <w:t xml:space="preserve"> </w:t>
-      </w:r>
-      <w:r>
-        <w:t>133</w:t>
-      </w:r>
-      <w:r>
+        <w:t>%</w:t>
+      </w:r>
+    </w:p>
+    <w:p>
+      <w:pPr>
+        <w:pStyle w:val="af1"/>
         <w:rPr>
           <w:lang w:val="ru-RU"/>
         </w:rPr>
-        <w:t>.</w:t>
-      </w:r>
-      <w:r>
-        <w:t>6%</w:t>
-      </w:r>
-    </w:p>
-    <w:p>
-      <w:pPr>
-        <w:pStyle w:val="af1"/>
-        <w:rPr>
-          <w:lang w:val="ru-RU"/>
-        </w:rPr>
-      </w:pPr>
-      <w:r>
-        <w:rPr>
-          <w:lang w:val="ru-RU"/>
-        </w:rPr>
-        <w:t xml:space="preserve">Год 2: </w:t>
-      </w:r>
-      <w:r>
-        <w:t>(350</w:t>
-      </w:r>
-      <w:r>
-        <w:rPr>
-          <w:lang w:val="ru-RU"/>
-        </w:rPr>
-        <w:t> </w:t>
-      </w:r>
-      <w:r>
-        <w:t>4</w:t>
-      </w:r>
-      <w:r>
-        <w:rPr>
-          <w:lang w:val="ru-RU"/>
-        </w:rPr>
-        <w:t>00</w:t>
-      </w:r>
-      <w:r>
-        <w:t xml:space="preserve"> – 50 000)</w:t>
-      </w:r>
-      <w:r>
-        <w:rPr>
-          <w:lang w:val="ru-RU"/>
-        </w:rPr>
-        <w:t xml:space="preserve"> / </w:t>
-      </w:r>
-      <w:r>
-        <w:t>50</w:t>
-      </w:r>
-      <w:r>
-        <w:rPr>
-          <w:lang w:val="ru-RU"/>
-        </w:rPr>
-        <w:t> </w:t>
-      </w:r>
-      <w:r>
-        <w:rPr>
-          <w:lang w:val="ru-RU"/>
-        </w:rPr>
-        <w:t>000</w:t>
-      </w:r>
-      <w:r>
-        <w:t xml:space="preserve"> </w:t>
-      </w:r>
-      <w:r>
-        <w:t>× 100</w:t>
-      </w:r>
-      <w:proofErr w:type="gramStart"/>
-      <w:r>
-        <w:t xml:space="preserve">% </w:t>
-      </w:r>
-      <w:r>
-        <w:rPr>
-          <w:lang w:val="ru-RU"/>
-        </w:rPr>
-        <w:t xml:space="preserve"> =</w:t>
-      </w:r>
-      <w:proofErr w:type="gramEnd"/>
-      <w:r>
-        <w:rPr>
-          <w:lang w:val="ru-RU"/>
-        </w:rPr>
-        <w:t xml:space="preserve"> </w:t>
-      </w:r>
-      <w:r>
-        <w:t>600</w:t>
-      </w:r>
-      <w:r>
-        <w:rPr>
-          <w:lang w:val="ru-RU"/>
-        </w:rPr>
-        <w:t>.</w:t>
-      </w:r>
-      <w:r>
-        <w:t>8%</w:t>
-      </w:r>
+      </w:pPr>
     </w:p>
     <w:p>
       <w:pPr>
@@ -10048,7 +10142,7 @@
           <w:rFonts w:ascii="Times New Roman" w:hAnsi="Times New Roman"/>
           <w:b/>
           <w:sz w:val="28"/>
-          <w:lang w:val="en-US" w:eastAsia="ru-RU"/>
+          <w:lang w:eastAsia="ru-RU"/>
         </w:rPr>
       </w:pPr>
       <w:r>
@@ -10059,7 +10153,7 @@
       <w:pPr>
         <w:pStyle w:val="a"/>
       </w:pPr>
-      <w:bookmarkStart w:id="36" w:name="_Toc194087646"/>
+      <w:bookmarkStart w:id="37" w:name="_Toc194141962"/>
       <w:r>
         <w:lastRenderedPageBreak/>
         <w:t>SWOT-</w:t>
@@ -10068,7 +10162,7 @@
       <w:r>
         <w:t>анализ</w:t>
       </w:r>
-      <w:bookmarkEnd w:id="36"/>
+      <w:bookmarkEnd w:id="37"/>
       <w:proofErr w:type="spellEnd"/>
     </w:p>
     <w:p>
@@ -10346,7 +10440,7 @@
       <w:pPr>
         <w:pStyle w:val="a"/>
       </w:pPr>
-      <w:bookmarkStart w:id="37" w:name="_Toc194087647"/>
+      <w:bookmarkStart w:id="38" w:name="_Toc194141963"/>
       <w:proofErr w:type="spellStart"/>
       <w:r>
         <w:lastRenderedPageBreak/>
@@ -10360,7 +10454,7 @@
       <w:r>
         <w:t>стратегия</w:t>
       </w:r>
-      <w:bookmarkEnd w:id="37"/>
+      <w:bookmarkEnd w:id="38"/>
       <w:proofErr w:type="spellEnd"/>
     </w:p>
     <w:p>
@@ -10590,7 +10684,7 @@
         </w:rPr>
         <w:br w:type="page"/>
       </w:r>
-      <w:bookmarkStart w:id="38" w:name="_Toc194087648"/>
+      <w:bookmarkStart w:id="39" w:name="_Toc194141964"/>
       <w:proofErr w:type="spellStart"/>
       <w:r>
         <w:lastRenderedPageBreak/>
@@ -10604,7 +10698,7 @@
       <w:r>
         <w:t>аспекты</w:t>
       </w:r>
-      <w:bookmarkEnd w:id="38"/>
+      <w:bookmarkEnd w:id="39"/>
       <w:proofErr w:type="spellEnd"/>
     </w:p>
     <w:p>
@@ -10753,7 +10847,7 @@
         </w:rPr>
         <w:br w:type="page"/>
       </w:r>
-      <w:bookmarkStart w:id="39" w:name="_Toc194087649"/>
+      <w:bookmarkStart w:id="40" w:name="_Toc194141965"/>
       <w:proofErr w:type="spellStart"/>
       <w:r>
         <w:lastRenderedPageBreak/>
@@ -10767,7 +10861,7 @@
       <w:r>
         <w:t>рисков</w:t>
       </w:r>
-      <w:bookmarkEnd w:id="39"/>
+      <w:bookmarkEnd w:id="40"/>
       <w:proofErr w:type="spellEnd"/>
     </w:p>
     <w:p>
@@ -10881,7 +10975,7 @@
           <w:lang w:val="ru-RU"/>
         </w:rPr>
       </w:pPr>
-      <w:bookmarkStart w:id="40" w:name="_Hlk193842933"/>
+      <w:bookmarkStart w:id="41" w:name="_Hlk193842933"/>
       <w:r>
         <w:rPr>
           <w:lang w:val="ru-RU"/>
@@ -10901,7 +10995,7 @@
         <w:t>:</w:t>
       </w:r>
     </w:p>
-    <w:bookmarkEnd w:id="40"/>
+    <w:bookmarkEnd w:id="41"/>
     <w:p>
       <w:pPr>
         <w:pStyle w:val="a3"/>
@@ -10956,7 +11050,7 @@
           <w:lang w:val="ru-RU"/>
         </w:rPr>
       </w:pPr>
-      <w:bookmarkStart w:id="41" w:name="_Hlk193842958"/>
+      <w:bookmarkStart w:id="42" w:name="_Hlk193842958"/>
       <w:r>
         <w:rPr>
           <w:lang w:val="ru-RU"/>
@@ -10964,7 +11058,7 @@
         <w:t>Для снижения этого риска возможно:</w:t>
       </w:r>
     </w:p>
-    <w:bookmarkEnd w:id="41"/>
+    <w:bookmarkEnd w:id="42"/>
     <w:p>
       <w:pPr>
         <w:pStyle w:val="a3"/>
@@ -11020,7 +11114,7 @@
           <w:lang w:val="ru-RU"/>
         </w:rPr>
       </w:pPr>
-      <w:bookmarkStart w:id="42" w:name="_Hlk193842994"/>
+      <w:bookmarkStart w:id="43" w:name="_Hlk193842994"/>
       <w:r>
         <w:rPr>
           <w:lang w:val="ru-RU"/>
@@ -11028,7 +11122,7 @@
         <w:t>Для снижения этого риска возможно:</w:t>
       </w:r>
     </w:p>
-    <w:bookmarkEnd w:id="42"/>
+    <w:bookmarkEnd w:id="43"/>
     <w:p>
       <w:pPr>
         <w:pStyle w:val="a3"/>
@@ -11074,7 +11168,7 @@
           <w:lang w:val="ru-RU"/>
         </w:rPr>
       </w:pPr>
-      <w:bookmarkStart w:id="43" w:name="_Hlk193843099"/>
+      <w:bookmarkStart w:id="44" w:name="_Hlk193843099"/>
       <w:r>
         <w:rPr>
           <w:lang w:val="ru-RU"/>
@@ -11082,7 +11176,7 @@
         <w:t>Для снижения этого риска возможно:</w:t>
       </w:r>
     </w:p>
-    <w:bookmarkEnd w:id="43"/>
+    <w:bookmarkEnd w:id="44"/>
     <w:p>
       <w:pPr>
         <w:pStyle w:val="a3"/>
@@ -11189,12 +11283,12 @@
       <w:pPr>
         <w:pStyle w:val="ad"/>
       </w:pPr>
-      <w:bookmarkStart w:id="44" w:name="_Toc194087650"/>
+      <w:bookmarkStart w:id="45" w:name="_Toc194141966"/>
       <w:r>
         <w:lastRenderedPageBreak/>
         <w:t>Ссылки</w:t>
       </w:r>
-      <w:bookmarkEnd w:id="44"/>
+      <w:bookmarkEnd w:id="45"/>
     </w:p>
     <w:p>
       <w:pPr>
@@ -11205,18 +11299,27 @@
         </w:numPr>
       </w:pPr>
       <w:r>
+        <w:rPr>
+          <w:lang w:val="en-US"/>
+        </w:rPr>
         <w:t>HubSpot. The Worst Ads of All Time [</w:t>
       </w:r>
       <w:r>
         <w:t>Электронный</w:t>
       </w:r>
       <w:r>
+        <w:rPr>
+          <w:lang w:val="en-US"/>
+        </w:rPr>
         <w:t xml:space="preserve"> </w:t>
       </w:r>
       <w:r>
         <w:t>ресурс</w:t>
       </w:r>
       <w:r>
+        <w:rPr>
+          <w:lang w:val="en-US"/>
+        </w:rPr>
         <w:t xml:space="preserve">]. </w:t>
       </w:r>
       <w:r>
@@ -11239,13 +11342,7 @@
         <w:pStyle w:val="a6"/>
       </w:pPr>
       <w:r>
-        <w:t>КонсультантПлюс. Постановление Правительства РФ от 04.11.2003 N 669 (ред. от 22.11.2023)</w:t>
-      </w:r>
-      <w:r>
-        <w:t xml:space="preserve"> </w:t>
-      </w:r>
-      <w:r>
-        <w:t xml:space="preserve">«Об уполномоченном федеральном органе, осуществляющем регулирование деятельности НПФ» [Электронный ресурс]. URL: </w:t>
+        <w:t xml:space="preserve">КонсультантПлюс. Постановление Правительства РФ от 04.11.2003 N 669 (ред. от 22.11.2023) «Об уполномоченном федеральном органе, осуществляющем регулирование деятельности НПФ» [Электронный ресурс]. URL: </w:t>
       </w:r>
       <w:hyperlink r:id="rId11" w:history="1">
         <w:r>
@@ -11254,23 +11351,7 @@
             <w:b/>
             <w:bCs/>
           </w:rPr>
-          <w:t>https://www.consultant.ru/docume</w:t>
-        </w:r>
-        <w:r>
-          <w:rPr>
-            <w:rStyle w:val="ac"/>
-            <w:b/>
-            <w:bCs/>
-          </w:rPr>
-          <w:t>n</w:t>
-        </w:r>
-        <w:r>
-          <w:rPr>
-            <w:rStyle w:val="ac"/>
-            <w:b/>
-            <w:bCs/>
-          </w:rPr>
-          <w:t>t/cons_doc_LAW_44926/</w:t>
+          <w:t>https://www.consultant.ru/document/cons_doc_LAW_44926/</w:t>
         </w:r>
       </w:hyperlink>
       <w:r>
@@ -11639,13 +11720,7 @@
         <w:t>:</w:t>
       </w:r>
       <w:r>
-        <w:t xml:space="preserve"> </w:t>
-      </w:r>
-      <w:r>
-        <w:t>https://blog.hubspot.com/marketing/worst-ads-poll-survey</w:t>
-      </w:r>
-      <w:r>
-        <w:t>)</w:t>
+        <w:t xml:space="preserve"> https://blog.hubspot.com/marketing/worst-ads-poll-survey)</w:t>
       </w:r>
     </w:p>
   </w:footnote>
@@ -11673,13 +11748,7 @@
         <w:t>URL</w:t>
       </w:r>
       <w:r>
-        <w:t xml:space="preserve">: </w:t>
-      </w:r>
-      <w:r>
-        <w:t>https://www.consultant.ru/document/cons_doc_LAW_44926/</w:t>
-      </w:r>
-      <w:r>
-        <w:t>)</w:t>
+        <w:t>: https://www.consultant.ru/document/cons_doc_LAW_44926/)</w:t>
       </w:r>
     </w:p>
   </w:footnote>
@@ -11777,13 +11846,7 @@
         <w:t>URL</w:t>
       </w:r>
       <w:r>
-        <w:t xml:space="preserve">: </w:t>
-      </w:r>
-      <w:r>
-        <w:t>https://www.yota.ru/corporate/press/1124166</w:t>
-      </w:r>
-      <w:r>
-        <w:t>)</w:t>
+        <w:t>: https://www.yota.ru/corporate/press/1124166)</w:t>
       </w:r>
     </w:p>
   </w:footnote>
@@ -11825,13 +11888,7 @@
         <w:t>URL</w:t>
       </w:r>
       <w:r>
-        <w:t xml:space="preserve">: </w:t>
-      </w:r>
-      <w:r>
-        <w:t>https://www.yota.ru/corporate/press/1124166</w:t>
-      </w:r>
-      <w:r>
-        <w:t>)</w:t>
+        <w:t>: https://www.yota.ru/corporate/press/1124166)</w:t>
       </w:r>
     </w:p>
   </w:footnote>
@@ -15834,6 +15891,7 @@
   <w:style w:type="character" w:default="1" w:styleId="a8">
     <w:name w:val="Default Paragraph Font"/>
     <w:uiPriority w:val="1"/>
+    <w:semiHidden/>
     <w:unhideWhenUsed/>
   </w:style>
   <w:style w:type="table" w:default="1" w:styleId="a9">

</xml_diff>